<commit_message>
add edited practical sheet
</commit_message>
<xml_diff>
--- a/PHP/MySQL/members_area/member_area exercise.docx
+++ b/PHP/MySQL/members_area/member_area exercise.docx
@@ -53,22 +53,13 @@
     <w:p/>
     <w:p>
       <w:r>
-        <w:t xml:space="preserve">Interested? Building your member space can not </w:t>
-      </w:r>
-      <w:r>
-        <w:t>be improvised, there are a number of things to know. We will discover all you need to know about this in this lab.</w:t>
-      </w:r>
-    </w:p>
-    <w:p/>
-    <w:p>
-      <w:r>
-        <w:t>This practical work  will be slightly different from those you have read so far: indeed, we will design together and step by step the member</w:t>
-      </w:r>
-      <w:r>
-        <w:t xml:space="preserve"> space. Rather than focusing on the source code itself, I'll show you the method, what you need to know, but I will not give you a ready-to-use PHP code. It would not make sense: at this point, you have the level to write the code yourself using the templa</w:t>
-      </w:r>
-      <w:r>
-        <w:t>te that I will offer.</w:t>
+        <w:t>Interested? Building your member space can not be improvised, there are a number of things to know. We will discover all you need to know about this in this lab.</w:t>
+      </w:r>
+    </w:p>
+    <w:p/>
+    <w:p>
+      <w:r>
+        <w:t>This practical work  will be slightly different from those you have read so far: indeed, we will design together and step by step the member space. Rather than focusing on the source code itself, I'll show you the method, what you need to know, but I will not give you a ready-to-use PHP code. It would not make sense: at this point, you have the level to write the code yourself using the template that I will offer.</w:t>
       </w:r>
     </w:p>
     <w:p/>
@@ -117,19 +108,13 @@
     </w:p>
     <w:p>
       <w:r>
-        <w:t>This is the first question we must ask ourselves: what do we want to do concretely? This will also allow us to define what we want to avoid having to conceive, at least ini</w:t>
-      </w:r>
-      <w:r>
-        <w:t>tially.</w:t>
-      </w:r>
-    </w:p>
-    <w:p/>
-    <w:p>
-      <w:r>
-        <w:t>You are probably used to member areas on other sites. Who has never created an account on a website? On Twitter or Facebook? You have already seen a member space, even if the website does not call it exactly like that. You should know that a membe</w:t>
-      </w:r>
-      <w:r>
-        <w:t>r space requires at least the following:</w:t>
+        <w:t>This is the first question we must ask ourselves: what do we want to do concretely? This will also allow us to define what we want to avoid having to conceive, at least initially.</w:t>
+      </w:r>
+    </w:p>
+    <w:p/>
+    <w:p>
+      <w:r>
+        <w:t>You are probably used to member areas on other sites. Who has never created an account on a website? On Twitter or Facebook? You have already seen a member space, even if the website does not call it exactly like that. You should know that a member space requires at least the following:</w:t>
       </w:r>
     </w:p>
     <w:p/>
@@ -169,10 +154,7 @@
     <w:p/>
     <w:p>
       <w:r>
-        <w:t>You can then add other pages, for example to view and edit your member profile. However, you must at least have created the pages I just mentioned. The following f</w:t>
-      </w:r>
-      <w:r>
-        <w:t>igure should give you a good overview of the stages of a member's life, registration and login to the site.</w:t>
+        <w:t>You can then add other pages, for example to view and edit your member profile. However, you must at least have created the pages I just mentioned. The following figure should give you a good overview of the stages of a member's life, registration and login to the site.</w:t>
       </w:r>
     </w:p>
     <w:p>
@@ -229,10 +211,7 @@
     <w:p/>
     <w:p>
       <w:r>
-        <w:t xml:space="preserve">Once this database is ready, it will then be possible to create all the participative space of your site which will be based on the members: the </w:t>
-      </w:r>
-      <w:r>
-        <w:t xml:space="preserve">forums, the comments of the news, etc. They are shown in dashed lines in the following figure. We will </w:t>
+        <w:t xml:space="preserve">Once this database is ready, it will then be possible to create all the participative space of your site which will be based on the members: the forums, the comments of the news, etc. They are shown in dashed lines in the following figure. We will </w:t>
       </w:r>
       <w:r>
         <w:rPr>
@@ -253,13 +232,7 @@
         <w:rPr>
           <w:highlight w:val="cyan"/>
         </w:rPr>
-        <w:t>create the M</w:t>
-      </w:r>
-      <w:r>
-        <w:rPr>
-          <w:highlight w:val="cyan"/>
-        </w:rPr>
-        <w:t>ySQL table that will store the members of our site</w:t>
+        <w:t>create the MySQL table that will store the members of our site</w:t>
       </w:r>
       <w:r>
         <w:t>. This is the first step that will allow us to go further and study the creation of the main pages we talked about: registration, login and logout.</w:t>
@@ -339,10 +312,7 @@
     <w:p/>
     <w:p>
       <w:r>
-        <w:t>Of course, you could add other fields, such as signature, date of birth, or IM address. W</w:t>
-      </w:r>
-      <w:r>
-        <w:t>e will, however, make it simple to start, knowing that it is always possible to add fields to the table later as we have learned.</w:t>
+        <w:t>Of course, you could add other fields, such as signature, date of birth, or IM address. We will, however, make it simple to start, knowing that it is always possible to add fields to the table later as we have learned.</w:t>
       </w:r>
     </w:p>
     <w:p/>
@@ -359,10 +329,7 @@
     </w:p>
     <w:p>
       <w:r>
-        <w:t xml:space="preserve">pseudo (varchar </w:t>
-      </w:r>
-      <w:r>
-        <w:t>255);</w:t>
+        <w:t>pseudo (varchar 255);</w:t>
       </w:r>
     </w:p>
     <w:p>
@@ -430,13 +397,7 @@
     </w:p>
     <w:p>
       <w:r>
-        <w:t>If you want your members to belong to different groups, it might be i</w:t>
-      </w:r>
-      <w:r>
-        <w:t xml:space="preserve">nteresting to create a table groups listing all groups (member, administrator, moderator ...). You would add a group named group_name to the membership table, which would allow you to join the two tables as we did with video games and their owners earlier </w:t>
-      </w:r>
-      <w:r>
-        <w:t>in the class.</w:t>
+        <w:t>If you want your members to belong to different groups, it might be interesting to create a table groups listing all groups (member, administrator, moderator ...). You would add a group named group_name to the membership table, which would allow you to join the two tables as we did with video games and their owners earlier in the class.</w:t>
       </w:r>
     </w:p>
     <w:p/>
@@ -462,28 +423,19 @@
     </w:p>
     <w:p>
       <w:r>
-        <w:t>One of these fields deserves special attention: the one that stores the password. When they sign up, your visitors will confidently send a password to your site. It is very likely that they use the same password o</w:t>
-      </w:r>
-      <w:r>
-        <w:t>n many other sites. Although this is a very bad security habit (ideally, you would have to use a different password per site), this is unfortunately extremely common.</w:t>
-      </w:r>
-    </w:p>
-    <w:p/>
-    <w:p>
-      <w:r>
-        <w:t>Knowing this, you have some moral and ethical obligation as webmasters: you should not store the passwords of your visitors in the database. If it falls into the wrong hands (this could happen in a critical case, such as hacking your site, which I do not w</w:t>
-      </w:r>
-      <w:r>
-        <w:t>ish you), someone would have access to all the passwords of your members and could use it to steal their accounts on other sites!</w:t>
-      </w:r>
-    </w:p>
-    <w:p/>
-    <w:p>
-      <w:r>
-        <w:t>However, I must store the password of my members if I want to be able to ensure that they are the right people! It's an impos</w:t>
-      </w:r>
-      <w:r>
-        <w:t>sible problem to solve!</w:t>
+        <w:t>One of these fields deserves special attention: the one that stores the password. When they sign up, your visitors will confidently send a password to your site. It is very likely that they use the same password on many other sites. Although this is a very bad security habit (ideally, you would have to use a different password per site), this is unfortunately extremely common.</w:t>
+      </w:r>
+    </w:p>
+    <w:p/>
+    <w:p>
+      <w:r>
+        <w:t>Knowing this, you have some moral and ethical obligation as webmasters: you should not store the passwords of your visitors in the database. If it falls into the wrong hands (this could happen in a critical case, such as hacking your site, which I do not wish you), someone would have access to all the passwords of your members and could use it to steal their accounts on other sites!</w:t>
+      </w:r>
+    </w:p>
+    <w:p/>
+    <w:p>
+      <w:r>
+        <w:t>However, I must store the password of my members if I want to be able to ensure that they are the right people! It's an impossible problem to solve!</w:t>
       </w:r>
     </w:p>
     <w:p>
@@ -558,10 +510,7 @@
     <w:p/>
     <w:p>
       <w:r>
-        <w:t>sha1, md5, sha256, sha512 ... are no longer considered safe hash functions today. E</w:t>
-      </w:r>
-      <w:r>
-        <w:t>ven if you see them in some (old) codes, do not use them. Use password_hash who chooses the best algorithm for you.</w:t>
+        <w:t>sha1, md5, sha256, sha512 ... are no longer considered safe hash functions today. Even if you see them in some (old) codes, do not use them. Use password_hash who chooses the best algorithm for you.</w:t>
       </w:r>
     </w:p>
     <w:p>
@@ -575,10 +524,7 @@
         <w:t>it works in one direction:</w:t>
       </w:r>
       <w:r>
-        <w:t xml:space="preserve"> it is impossible to find the original password once it has been chopped. In</w:t>
-      </w:r>
-      <w:r>
-        <w:t xml:space="preserve"> addition, a hash (name given to the hashed version of the password) is </w:t>
+        <w:t xml:space="preserve"> it is impossible to find the original password once it has been chopped. In addition, a hash (name given to the hashed version of the password) is </w:t>
       </w:r>
       <w:r>
         <w:rPr>
@@ -591,10 +537,7 @@
     <w:p>
       <w:r>
         <w:lastRenderedPageBreak/>
-        <w:t>You will store the hashed version of the password, which will be passed to the DB by the function password_hash. When a visitor wa</w:t>
-      </w:r>
-      <w:r>
-        <w:t>nts to log in, he will send you his password that you will chop again and compare with the one stored in the database. If the two hashed passwords are the same, then it means that the visitor has entered the same password as when they registered.</w:t>
+        <w:t>You will store the hashed version of the password, which will be passed to the DB by the function password_hash. When a visitor wants to log in, he will send you his password that you will chop again and compare with the one stored in the database. If the two hashed passwords are the same, then it means that the visitor has entered the same password as when they registered.</w:t>
       </w:r>
     </w:p>
     <w:p/>
@@ -618,16 +561,7 @@
           <w:szCs w:val="28"/>
           <w:u w:val="single"/>
         </w:rPr>
-        <w:t>Realiza</w:t>
-      </w:r>
-      <w:r>
-        <w:rPr>
-          <w:b/>
-          <w:sz w:val="28"/>
-          <w:szCs w:val="28"/>
-          <w:u w:val="single"/>
-        </w:rPr>
-        <w:t>tion of the main pages of the members area</w:t>
+        <w:t>Realization of the main pages of the members area</w:t>
       </w:r>
     </w:p>
     <w:p>
@@ -653,10 +587,7 @@
     </w:p>
     <w:p>
       <w:r>
-        <w:t>We will not write the code of these pages but we will review what you need to</w:t>
-      </w:r>
-      <w:r>
-        <w:t xml:space="preserve"> know to make them correctly.</w:t>
+        <w:t>We will not write the code of these pages but we will review what you need to know to make them correctly.</w:t>
       </w:r>
     </w:p>
     <w:p/>
@@ -756,13 +687,7 @@
     </w:p>
     <w:p>
       <w:r>
-        <w:t>It is recommended to limit as much as possible</w:t>
-      </w:r>
-      <w:r>
-        <w:t xml:space="preserve"> the amount of information requested. The visitor wishes to be able to register very quickly. If he falls on a page with many fields to fill, he is likely to drop. Let him fill in the other fields (like his signature, his instant messenger and his date of </w:t>
-      </w:r>
-      <w:r>
-        <w:t>birth) in a second time when he will be registered.</w:t>
+        <w:t>It is recommended to limit as much as possible the amount of information requested. The visitor wishes to be able to register very quickly. If he falls on a page with many fields to fill, he is likely to drop. Let him fill in the other fields (like his signature, his instant messenger and his date of birth) in a second time when he will be registered.</w:t>
       </w:r>
     </w:p>
     <w:p/>
@@ -827,10 +752,7 @@
     <w:p/>
     <w:p>
       <w:r>
-        <w:t>The password field is of type password to prevent another person from reading the password on the screen. For this reason, it is strongly recommended that you re-enter the password in case the visito</w:t>
-      </w:r>
-      <w:r>
-        <w:t>r has made a typo that he / she could not have seen.</w:t>
+        <w:t>The password field is of type password to prevent another person from reading the password on the screen. For this reason, it is strongly recommended that you re-enter the password in case the visitor has made a typo that he / she could not have seen.</w:t>
       </w:r>
     </w:p>
     <w:p/>
@@ -851,10 +773,7 @@
         <w:t>Is the pseudonym requested by the visitor free? If</w:t>
       </w:r>
       <w:r>
-        <w:t xml:space="preserve"> it is already present in the database, you will have to </w:t>
-      </w:r>
-      <w:r>
-        <w:t>ask the visitor to choose another one.</w:t>
+        <w:t xml:space="preserve"> it is already present in the database, you will have to ask the visitor to choose another one.</w:t>
       </w:r>
     </w:p>
     <w:p>
@@ -875,10 +794,7 @@
     </w:p>
     <w:p>
       <w:r>
-        <w:t xml:space="preserve">Since we saw together </w:t>
-      </w:r>
-      <w:r>
-        <w:t xml:space="preserve">the regular expression you will have to use it for the email and other verifications you will need to do for the security of your form : </w:t>
+        <w:t xml:space="preserve">Since we saw together the regular expression you will have to use it for the email and other verifications you will need to do for the security of your form : </w:t>
       </w:r>
     </w:p>
     <w:p>
@@ -933,10 +849,7 @@
     </w:p>
     <w:p>
       <w:r>
-        <w:t>If all these conditions are met, you can insert the user into the database. As I told you earlier, it is very strong</w:t>
-      </w:r>
-      <w:r>
-        <w:t xml:space="preserve">ly advised to hash the password before storing it, so that it is no longer "readable". You will have to use the method </w:t>
+        <w:t xml:space="preserve">If all these conditions are met, you can insert the user into the database. As I told you earlier, it is very strongly advised to hash the password before storing it, so that it is no longer "readable". You will have to use the method </w:t>
       </w:r>
       <w:hyperlink r:id="rId12">
         <w:r>
@@ -1005,10 +918,7 @@
     <w:p/>
     <w:p>
       <w:r>
-        <w:t>Its hashed password is not readabl</w:t>
-      </w:r>
-      <w:r>
-        <w:t>e and this assures us that we can not "steal" it.</w:t>
+        <w:t>Its hashed password is not readable and this assures us that we can not "steal" it.</w:t>
       </w:r>
     </w:p>
     <w:p/>
@@ -1020,19 +930,13 @@
     <w:p>
       <w:r>
         <w:lastRenderedPageBreak/>
-        <w:t>Ah ah! It seems impossible? Yet there is a way, which is stupid when you think about it. We will see during the login ste</w:t>
-      </w:r>
-      <w:r>
-        <w:t xml:space="preserve">p how to check if the member has entered the correct password. </w:t>
-      </w:r>
-    </w:p>
-    <w:p/>
-    <w:p>
-      <w:r>
-        <w:t xml:space="preserve">Additional steps could be added to enhance the security of registration. In particular, find out about the Captcha systems that ask the visitor to copy a word from an image to verify that it </w:t>
-      </w:r>
-      <w:r>
-        <w:t>is not a robot. On the other hand, you could request a confirmation by e-mail to verify that the address is correct.</w:t>
+        <w:t xml:space="preserve">Ah ah! It seems impossible? Yet there is a way, which is stupid when you think about it. We will see during the login step how to check if the member has entered the correct password. </w:t>
+      </w:r>
+    </w:p>
+    <w:p/>
+    <w:p>
+      <w:r>
+        <w:t>Additional steps could be added to enhance the security of registration. In particular, find out about the Captcha systems that ask the visitor to copy a word from an image to verify that it is not a robot. On the other hand, you could request a confirmation by e-mail to verify that the address is correct.</w:t>
       </w:r>
     </w:p>
     <w:p/>
@@ -1067,10 +971,7 @@
         <w:t>session system</w:t>
       </w:r>
       <w:r>
-        <w:t xml:space="preserve"> that is mad</w:t>
-      </w:r>
-      <w:r>
-        <w:t>e available by PHP and that we learned to use earlier in this course.</w:t>
+        <w:t xml:space="preserve"> that is made available by PHP and that we learned to use earlier in this course.</w:t>
       </w:r>
     </w:p>
     <w:p/>
@@ -1146,10 +1047,7 @@
         <w:t>function</w:t>
       </w:r>
       <w:r>
-        <w:t>. This function will actually hasher the password of the user who just logged in and compare</w:t>
-      </w:r>
-      <w:r>
-        <w:t xml:space="preserve"> it to the one that was stored in the database.</w:t>
+        <w:t>. This function will actually hasher the password of the user who just logged in and compare it to the one that was stored in the database.</w:t>
       </w:r>
     </w:p>
     <w:p/>
@@ -1198,22 +1096,13 @@
         <w:rPr>
           <w:highlight w:val="cyan"/>
         </w:rPr>
-        <w:t>create t</w:t>
-      </w:r>
-      <w:r>
-        <w:rPr>
-          <w:highlight w:val="cyan"/>
-        </w:rPr>
-        <w:t>he session variables and store there for example the id and the pseudonym of the member.</w:t>
-      </w:r>
-    </w:p>
-    <w:p/>
-    <w:p>
-      <w:r>
-        <w:t xml:space="preserve">If there is an error, it is better to display a generic message instead of saying "It's a bad username" or "It's a bad password". If someone tries to steal access to </w:t>
-      </w:r>
-      <w:r>
-        <w:t>a user, the less he knows, the better!</w:t>
+        <w:t>create the session variables and store there for example the id and the pseudonym of the member.</w:t>
+      </w:r>
+    </w:p>
+    <w:p/>
+    <w:p>
+      <w:r>
+        <w:t>If there is an error, it is better to display a generic message instead of saying "It's a bad username" or "It's a bad password". If someone tries to steal access to a user, the less he knows, the better!</w:t>
       </w:r>
     </w:p>
     <w:p>
@@ -1280,10 +1169,7 @@
         </w:rPr>
       </w:pPr>
       <w:r>
-        <w:t>If the member wants to be reconnected automatically (whi</w:t>
-      </w:r>
-      <w:r>
-        <w:t xml:space="preserve">ch it is advisable to do only on a personal computer, and not on a computer shared with other people!) even when he closes the browser windows, I invite you to create also </w:t>
+        <w:t xml:space="preserve">If the member wants to be reconnected automatically (which it is advisable to do only on a personal computer, and not on a computer shared with other people!) even when he closes the browser windows, I invite you to create also </w:t>
       </w:r>
       <w:r>
         <w:rPr>
@@ -1335,10 +1221,7 @@
     </w:p>
     <w:p>
       <w:r>
-        <w:t>or yo</w:t>
-      </w:r>
-      <w:r>
-        <w:t xml:space="preserve">u can use the id </w:t>
+        <w:t xml:space="preserve">or you can use the id </w:t>
       </w:r>
     </w:p>
     <w:p/>
@@ -1352,22 +1235,14 @@
         </w:rPr>
         <w:t>check if a member corresponds to this information in database and you will be able to connect it automatically</w:t>
       </w:r>
-      <w:bookmarkStart w:id="0" w:name="_GoBack"/>
-      <w:bookmarkEnd w:id="0"/>
-      <w:r>
-        <w:t>, without having to use the l</w:t>
-      </w:r>
-      <w:r>
-        <w:t>ogin form. Again, we take some security by storing the hashed password in a cookie and not the real password.</w:t>
-      </w:r>
-    </w:p>
-    <w:p/>
-    <w:p>
-      <w:r>
-        <w:t>Be aware that new centralized login methods have been appearing for some time. They are called OpenID, Facebook Connect, Windows Live ID, etc. By</w:t>
-      </w:r>
-      <w:r>
-        <w:t xml:space="preserve"> doing a few additional manipulations, you can allow your visitors to connect to your site by entering their Facebook, Windows Live, Twitter or Google, which eliminates the need to provide a password specifically for your site.</w:t>
+      <w:r>
+        <w:t>, without having to use the login form. Again, we take some security by storing the hashed password in a cookie and not the real password.</w:t>
+      </w:r>
+    </w:p>
+    <w:p/>
+    <w:p>
+      <w:r>
+        <w:t>Be aware that new centralized login methods have been appearing for some time. They are called OpenID, Facebook Connect, Windows Live ID, etc. By doing a few additional manipulations, you can allow your visitors to connect to your site by entering their Facebook, Windows Live, Twitter or Google, which eliminates the need to provide a password specifically for your site.</w:t>
       </w:r>
     </w:p>
     <w:p/>
@@ -1394,23 +1269,22 @@
     <w:p/>
     <w:p>
       <w:r>
-        <w:t>After a pe</w:t>
-      </w:r>
-      <w:r>
-        <w:t>riod of inactivity, the member's session is automatically destroyed and disconnected. If it loads a page of the site again, it will appear disconnected, unless it has activated the automatic connection which will have the effect of reconnecting it immediat</w:t>
-      </w:r>
-      <w:r>
-        <w:t>ely and transparently thanks to its cookies.</w:t>
-      </w:r>
-    </w:p>
-    <w:p/>
-    <w:p>
-      <w:r>
-        <w:t>If the disconnection is automatic after a certain time (the famous timeout), it is still necessary to propose a connection link. The logout page will have to delete the contents of $ _SESSION, terminate the session system and delete the automatic login coo</w:t>
-      </w:r>
-      <w:r>
-        <w:t>kies if they exist.</w:t>
-      </w:r>
+        <w:t>After a period of inactivity, the member's session is automatically destroyed and disconnected. If it loads a page of the site again, it will appear disconnected, unless it has activated the automatic connection which will have the effect of reconnecting it immediately and transparently thanks to its cookies.</w:t>
+      </w:r>
+    </w:p>
+    <w:p/>
+    <w:p>
+      <w:r>
+        <w:t xml:space="preserve">If the disconnection is automatic after a certain time (the famous timeout), it is still necessary to propose a connection link. </w:t>
+      </w:r>
+      <w:r>
+        <w:rPr>
+          <w:highlight w:val="cyan"/>
+        </w:rPr>
+        <w:t>The logout page will have to delete the contents of $ _SESSION, terminate the session system and delete the automatic login cookies if they exist.</w:t>
+      </w:r>
+      <w:bookmarkStart w:id="0" w:name="_GoBack"/>
+      <w:bookmarkEnd w:id="0"/>
     </w:p>
     <w:p/>
     <w:p/>
@@ -1445,10 +1319,7 @@
     <w:p/>
     <w:p>
       <w:r>
-        <w:t>Here are some ways to c</w:t>
-      </w:r>
-      <w:r>
-        <w:t>omplete your member space.</w:t>
+        <w:t>Here are some ways to complete your member space.</w:t>
       </w:r>
     </w:p>
     <w:p/>
@@ -1461,10 +1332,7 @@
       </w:pPr>
       <w:r>
         <w:lastRenderedPageBreak/>
-        <w:t xml:space="preserve">Set up a member profile page. You can display all sorts of information, such as his email (but it's better to ask him before), his instant messaging address, his date of birth, his passions, his work, the name of the city where </w:t>
-      </w:r>
-      <w:r>
-        <w:t>he lives, etc. All of this information can be stored in new fields in the member table.</w:t>
+        <w:t>Set up a member profile page. You can display all sorts of information, such as his email (but it's better to ask him before), his instant messaging address, his date of birth, his passions, his work, the name of the city where he lives, etc. All of this information can be stored in new fields in the member table.</w:t>
       </w:r>
     </w:p>
     <w:p/>
@@ -1476,13 +1344,7 @@
         </w:numPr>
       </w:pPr>
       <w:r>
-        <w:t xml:space="preserve">Propose to the member if he wishes to change his identifiers: his pseudonym and his password. It is common that a member wants to change his pseudonym some time after </w:t>
-      </w:r>
-      <w:r>
-        <w:t>registering, but above all it is vital that he can change his password at any time in case this one is compromised! Even if the member is already connected, I advise you to ask him again his current password before authorizing him to change, for security r</w:t>
-      </w:r>
-      <w:r>
-        <w:t>easons.</w:t>
+        <w:t>Propose to the member if he wishes to change his identifiers: his pseudonym and his password. It is common that a member wants to change his pseudonym some time after registering, but above all it is vital that he can change his password at any time in case this one is compromised! Even if the member is already connected, I advise you to ask him again his current password before authorizing him to change, for security reasons.</w:t>
       </w:r>
     </w:p>
     <w:p/>
@@ -1494,10 +1356,7 @@
         </w:numPr>
       </w:pPr>
       <w:r>
-        <w:t xml:space="preserve">Give the member the ability to choose from several navigation options. Everyone does not use your website the same way, maybe some would like to have a menu at the top of the pages rather than another, maybe others would prefer to navigate with a </w:t>
-      </w:r>
-      <w:r>
-        <w:t>dark design, and so on.</w:t>
+        <w:t>Give the member the ability to choose from several navigation options. Everyone does not use your website the same way, maybe some would like to have a menu at the top of the pages rather than another, maybe others would prefer to navigate with a dark design, and so on.</w:t>
       </w:r>
     </w:p>
     <w:p/>

</xml_diff>